<commit_message>
cambios en archivo dos
</commit_message>
<xml_diff>
--- a/Teoria gym - copia.docx
+++ b/Teoria gym - copia.docx
@@ -14,7 +14,7 @@
           <w:b/>
           <w:lang w:val="es-UY"/>
         </w:rPr>
-        <w:t>ljlkj</w:t>
+        <w:t>Agrego una nueva linea</w:t>
       </w:r>
       <w:bookmarkStart w:id="0" w:name="_GoBack"/>
       <w:bookmarkEnd w:id="0"/>
@@ -23,7 +23,7 @@
           <w:b/>
           <w:lang w:val="es-UY"/>
         </w:rPr>
-        <w:t xml:space="preserve">      </w:t>
+        <w:t xml:space="preserve">     </w:t>
       </w:r>
       <w:r>
         <w:rPr>
@@ -1248,7 +1248,7 @@
 </file>
 
 <file path=customXml/itemProps1.xml><?xml version="1.0" encoding="utf-8"?>
-<ds:datastoreItem xmlns:ds="http://schemas.openxmlformats.org/officeDocument/2006/customXml" ds:itemID="{6289CE1F-A6C0-4B24-9826-2E8FE56D7916}">
+<ds:datastoreItem xmlns:ds="http://schemas.openxmlformats.org/officeDocument/2006/customXml" ds:itemID="{01F1BB98-041B-427D-B944-0EF7B3E84B24}">
   <ds:schemaRefs>
     <ds:schemaRef ds:uri="http://schemas.openxmlformats.org/officeDocument/2006/bibliography"/>
   </ds:schemaRefs>

</xml_diff>